<commit_message>
Removed Docs file, and fixed a bug, added better readability.
</commit_message>
<xml_diff>
--- a/To-do.docx
+++ b/To-do.docx
@@ -22,122 +22,6 @@
       </w:r>
     </w:p>
     <w:p/>
-    <w:p>
-      <w:pPr>
-        <w:pStyle w:val="ListParagraph"/>
-        <w:numPr>
-          <w:ilvl w:val="0"/>
-          <w:numId w:val="1"/>
-        </w:numPr>
-      </w:pPr>
-      <w:r>
-        <w:t>Fix the output of N best moves.</w:t>
-      </w:r>
-      <w:r>
-        <w:rPr>
-          <w:noProof/>
-        </w:rPr>
-        <w:t xml:space="preserve"> </w:t>
-      </w:r>
-      <w:r>
-        <w:drawing>
-          <wp:inline distT="0" distB="0" distL="0" distR="0" wp14:anchorId="3BDD9ECD" wp14:editId="4DEE903A">
-            <wp:extent cx="5144218" cy="743054"/>
-            <wp:effectExtent l="0" t="0" r="0" b="0"/>
-            <wp:docPr id="38431328" name="Picture 1" descr="A screenshot of a computer screen&#10;&#10;Description automatically generated"/>
-            <wp:cNvGraphicFramePr>
-              <a:graphicFrameLocks xmlns:a="http://schemas.openxmlformats.org/drawingml/2006/main" noChangeAspect="1"/>
-            </wp:cNvGraphicFramePr>
-            <a:graphic xmlns:a="http://schemas.openxmlformats.org/drawingml/2006/main">
-              <a:graphicData uri="http://schemas.openxmlformats.org/drawingml/2006/picture">
-                <pic:pic xmlns:pic="http://schemas.openxmlformats.org/drawingml/2006/picture">
-                  <pic:nvPicPr>
-                    <pic:cNvPr id="38431328" name="Picture 1" descr="A screenshot of a computer screen&#10;&#10;Description automatically generated"/>
-                    <pic:cNvPicPr/>
-                  </pic:nvPicPr>
-                  <pic:blipFill>
-                    <a:blip r:embed="rId5"/>
-                    <a:stretch>
-                      <a:fillRect/>
-                    </a:stretch>
-                  </pic:blipFill>
-                  <pic:spPr>
-                    <a:xfrm>
-                      <a:off x="0" y="0"/>
-                      <a:ext cx="5144218" cy="743054"/>
-                    </a:xfrm>
-                    <a:prstGeom prst="rect">
-                      <a:avLst/>
-                    </a:prstGeom>
-                  </pic:spPr>
-                </pic:pic>
-              </a:graphicData>
-            </a:graphic>
-          </wp:inline>
-        </w:drawing>
-      </w:r>
-    </w:p>
-    <w:p>
-      <w:pPr>
-        <w:pStyle w:val="ListParagraph"/>
-        <w:numPr>
-          <w:ilvl w:val="0"/>
-          <w:numId w:val="1"/>
-        </w:numPr>
-      </w:pPr>
-      <w:r>
-        <w:rPr>
-          <w:noProof/>
-        </w:rPr>
-        <w:t>Fix the error getting evaluation.</w:t>
-      </w:r>
-      <w:r>
-        <w:rPr>
-          <w:noProof/>
-        </w:rPr>
-        <w:t xml:space="preserve"> </w:t>
-      </w:r>
-      <w:r>
-        <w:rPr>
-          <w:noProof/>
-        </w:rPr>
-        <w:drawing>
-          <wp:inline distT="0" distB="0" distL="0" distR="0" wp14:anchorId="04135D9A" wp14:editId="64E09C58">
-            <wp:extent cx="5087060" cy="1905266"/>
-            <wp:effectExtent l="0" t="0" r="0" b="0"/>
-            <wp:docPr id="1961445420" name="Picture 1" descr="A screen shot of a computer code&#10;&#10;Description automatically generated"/>
-            <wp:cNvGraphicFramePr>
-              <a:graphicFrameLocks xmlns:a="http://schemas.openxmlformats.org/drawingml/2006/main" noChangeAspect="1"/>
-            </wp:cNvGraphicFramePr>
-            <a:graphic xmlns:a="http://schemas.openxmlformats.org/drawingml/2006/main">
-              <a:graphicData uri="http://schemas.openxmlformats.org/drawingml/2006/picture">
-                <pic:pic xmlns:pic="http://schemas.openxmlformats.org/drawingml/2006/picture">
-                  <pic:nvPicPr>
-                    <pic:cNvPr id="1961445420" name="Picture 1" descr="A screen shot of a computer code&#10;&#10;Description automatically generated"/>
-                    <pic:cNvPicPr/>
-                  </pic:nvPicPr>
-                  <pic:blipFill>
-                    <a:blip r:embed="rId6"/>
-                    <a:stretch>
-                      <a:fillRect/>
-                    </a:stretch>
-                  </pic:blipFill>
-                  <pic:spPr>
-                    <a:xfrm>
-                      <a:off x="0" y="0"/>
-                      <a:ext cx="5087060" cy="1905266"/>
-                    </a:xfrm>
-                    <a:prstGeom prst="rect">
-                      <a:avLst/>
-                    </a:prstGeom>
-                  </pic:spPr>
-                </pic:pic>
-              </a:graphicData>
-            </a:graphic>
-          </wp:inline>
-        </w:drawing>
-      </w:r>
-    </w:p>
     <w:p>
       <w:pPr>
         <w:pStyle w:val="ListParagraph"/>

</xml_diff>